<commit_message>
Ajout des images (démo)
</commit_message>
<xml_diff>
--- a/Rapport_buckets3.docx
+++ b/Rapport_buckets3.docx
@@ -216,48 +216,36 @@
         <w:rPr>
           <w:b/>
           <w:bCs/>
+          <w:lang w:val="en-US"/>
         </w:rPr>
       </w:pPr>
       <w:r>
         <w:rPr>
           <w:b/>
           <w:bCs/>
+          <w:lang w:val="en-US"/>
         </w:rPr>
-        <w:t xml:space="preserve">EC2 VERS </w:t>
-      </w:r>
-      <w:proofErr w:type="spellStart"/>
+        <w:t>EC2 VERS B</w:t>
+      </w:r>
       <w:r>
         <w:rPr>
           <w:b/>
           <w:bCs/>
+          <w:lang w:val="en-US"/>
         </w:rPr>
-        <w:t>B</w:t>
-      </w:r>
-      <w:r>
+        <w:t>ucket S3</w:t>
+      </w:r>
+    </w:p>
+    <w:p>
+      <w:pPr>
         <w:rPr>
-          <w:b/>
-          <w:bCs/>
+          <w:lang w:val="en-US"/>
         </w:rPr>
-        <w:t>u</w:t>
-      </w:r>
+      </w:pPr>
       <w:r>
         <w:rPr>
-          <w:b/>
-          <w:bCs/>
+          <w:lang w:val="en-US"/>
         </w:rPr>
-        <w:t>cket</w:t>
-      </w:r>
-      <w:proofErr w:type="spellEnd"/>
-      <w:r>
-        <w:rPr>
-          <w:b/>
-          <w:bCs/>
-        </w:rPr>
-        <w:t xml:space="preserve"> S3</w:t>
-      </w:r>
-    </w:p>
-    <w:p>
-      <w:r>
         <w:t>git clone https://github.com/JoseMendesP/TP1_Cloud_Computing</w:t>
       </w:r>
     </w:p>
@@ -275,35 +263,254 @@
       </w:r>
     </w:p>
     <w:p>
-      <w:r>
+      <w:pPr>
+        <w:rPr>
+          <w:lang w:val="en-US"/>
+        </w:rPr>
+      </w:pPr>
+      <w:r>
+        <w:rPr>
+          <w:lang w:val="en-US"/>
+        </w:rPr>
         <w:t>python3 tp.py</w:t>
       </w:r>
     </w:p>
+    <w:p>
+      <w:pPr>
+        <w:rPr>
+          <w:lang w:val="en-US"/>
+        </w:rPr>
+      </w:pPr>
+    </w:p>
+    <w:p>
+      <w:r>
+        <w:t xml:space="preserve">Les images sont automatiquement uploadées dans le </w:t>
+      </w:r>
+      <w:proofErr w:type="spellStart"/>
+      <w:r>
+        <w:t>bucket</w:t>
+      </w:r>
+      <w:proofErr w:type="spellEnd"/>
+      <w:r>
+        <w:t xml:space="preserve"> S3, organisées par type.</w:t>
+      </w:r>
+    </w:p>
+    <w:p>
+      <w:r>
+        <w:t xml:space="preserve">Les logs affichent les téléchargements et </w:t>
+      </w:r>
+      <w:proofErr w:type="spellStart"/>
+      <w:r>
+        <w:t>uploads</w:t>
+      </w:r>
+      <w:proofErr w:type="spellEnd"/>
+      <w:r>
+        <w:t xml:space="preserve"> réussis, démontrant la bonne synchronisation EC2 → S3.</w:t>
+      </w:r>
+    </w:p>
+    <w:p>
+      <w:r>
+        <w:lastRenderedPageBreak/>
+        <w:t xml:space="preserve">Récupération du script python </w:t>
+      </w:r>
+      <w:r>
+        <w:t xml:space="preserve">de </w:t>
+      </w:r>
+      <w:proofErr w:type="spellStart"/>
+      <w:r>
+        <w:t>Github</w:t>
+      </w:r>
+      <w:proofErr w:type="spellEnd"/>
+      <w:r>
+        <w:t xml:space="preserve"> vers EC2</w:t>
+      </w:r>
+    </w:p>
+    <w:p>
+      <w:r>
+        <w:drawing>
+          <wp:inline distT="0" distB="0" distL="0" distR="0" wp14:anchorId="30213198" wp14:editId="057F2D5E">
+            <wp:extent cx="5760720" cy="1946275"/>
+            <wp:effectExtent l="0" t="0" r="0" b="0"/>
+            <wp:docPr id="206176545" name="Image 1"/>
+            <wp:cNvGraphicFramePr>
+              <a:graphicFrameLocks xmlns:a="http://schemas.openxmlformats.org/drawingml/2006/main" noChangeAspect="1"/>
+            </wp:cNvGraphicFramePr>
+            <a:graphic xmlns:a="http://schemas.openxmlformats.org/drawingml/2006/main">
+              <a:graphicData uri="http://schemas.openxmlformats.org/drawingml/2006/picture">
+                <pic:pic xmlns:pic="http://schemas.openxmlformats.org/drawingml/2006/picture">
+                  <pic:nvPicPr>
+                    <pic:cNvPr id="206176545" name=""/>
+                    <pic:cNvPicPr/>
+                  </pic:nvPicPr>
+                  <pic:blipFill>
+                    <a:blip r:embed="rId6"/>
+                    <a:stretch>
+                      <a:fillRect/>
+                    </a:stretch>
+                  </pic:blipFill>
+                  <pic:spPr>
+                    <a:xfrm>
+                      <a:off x="0" y="0"/>
+                      <a:ext cx="5760720" cy="1946275"/>
+                    </a:xfrm>
+                    <a:prstGeom prst="rect">
+                      <a:avLst/>
+                    </a:prstGeom>
+                  </pic:spPr>
+                </pic:pic>
+              </a:graphicData>
+            </a:graphic>
+          </wp:inline>
+        </w:drawing>
+      </w:r>
+    </w:p>
     <w:p/>
     <w:p>
       <w:r>
-        <w:t xml:space="preserve">Les images sont automatiquement uploadées dans le </w:t>
-      </w:r>
+        <w:t>Lancement du script</w:t>
+      </w:r>
+    </w:p>
+    <w:p>
+      <w:r>
+        <w:drawing>
+          <wp:inline distT="0" distB="0" distL="0" distR="0" wp14:anchorId="0C5EBF81" wp14:editId="333BD98C">
+            <wp:extent cx="5760720" cy="1301750"/>
+            <wp:effectExtent l="0" t="0" r="0" b="0"/>
+            <wp:docPr id="1901736549" name="Image 1"/>
+            <wp:cNvGraphicFramePr>
+              <a:graphicFrameLocks xmlns:a="http://schemas.openxmlformats.org/drawingml/2006/main" noChangeAspect="1"/>
+            </wp:cNvGraphicFramePr>
+            <a:graphic xmlns:a="http://schemas.openxmlformats.org/drawingml/2006/main">
+              <a:graphicData uri="http://schemas.openxmlformats.org/drawingml/2006/picture">
+                <pic:pic xmlns:pic="http://schemas.openxmlformats.org/drawingml/2006/picture">
+                  <pic:nvPicPr>
+                    <pic:cNvPr id="1901736549" name=""/>
+                    <pic:cNvPicPr/>
+                  </pic:nvPicPr>
+                  <pic:blipFill>
+                    <a:blip r:embed="rId7"/>
+                    <a:stretch>
+                      <a:fillRect/>
+                    </a:stretch>
+                  </pic:blipFill>
+                  <pic:spPr>
+                    <a:xfrm>
+                      <a:off x="0" y="0"/>
+                      <a:ext cx="5760720" cy="1301750"/>
+                    </a:xfrm>
+                    <a:prstGeom prst="rect">
+                      <a:avLst/>
+                    </a:prstGeom>
+                  </pic:spPr>
+                </pic:pic>
+              </a:graphicData>
+            </a:graphic>
+          </wp:inline>
+        </w:drawing>
+      </w:r>
+    </w:p>
+    <w:p/>
+    <w:p>
       <w:proofErr w:type="spellStart"/>
       <w:r>
-        <w:t>bucket</w:t>
+        <w:t>Bucket</w:t>
       </w:r>
       <w:proofErr w:type="spellEnd"/>
       <w:r>
-        <w:t xml:space="preserve"> S3, organisées par type.</w:t>
-      </w:r>
-    </w:p>
-    <w:p>
-      <w:r>
-        <w:t xml:space="preserve">Les logs affichent les téléchargements et </w:t>
-      </w:r>
-      <w:proofErr w:type="spellStart"/>
-      <w:r>
-        <w:t>uploads</w:t>
-      </w:r>
-      <w:proofErr w:type="spellEnd"/>
-      <w:r>
-        <w:t xml:space="preserve"> réussis, démontrant la bonne synchronisation EC2 → S3.</w:t>
+        <w:t xml:space="preserve"> S3</w:t>
+      </w:r>
+    </w:p>
+    <w:p>
+      <w:r>
+        <w:drawing>
+          <wp:inline distT="0" distB="0" distL="0" distR="0" wp14:anchorId="094C06F0" wp14:editId="7A45165A">
+            <wp:extent cx="5760720" cy="1409065"/>
+            <wp:effectExtent l="0" t="0" r="0" b="635"/>
+            <wp:docPr id="817848202" name="Image 1"/>
+            <wp:cNvGraphicFramePr>
+              <a:graphicFrameLocks xmlns:a="http://schemas.openxmlformats.org/drawingml/2006/main" noChangeAspect="1"/>
+            </wp:cNvGraphicFramePr>
+            <a:graphic xmlns:a="http://schemas.openxmlformats.org/drawingml/2006/main">
+              <a:graphicData uri="http://schemas.openxmlformats.org/drawingml/2006/picture">
+                <pic:pic xmlns:pic="http://schemas.openxmlformats.org/drawingml/2006/picture">
+                  <pic:nvPicPr>
+                    <pic:cNvPr id="817848202" name=""/>
+                    <pic:cNvPicPr/>
+                  </pic:nvPicPr>
+                  <pic:blipFill>
+                    <a:blip r:embed="rId8"/>
+                    <a:stretch>
+                      <a:fillRect/>
+                    </a:stretch>
+                  </pic:blipFill>
+                  <pic:spPr>
+                    <a:xfrm>
+                      <a:off x="0" y="0"/>
+                      <a:ext cx="5760720" cy="1409065"/>
+                    </a:xfrm>
+                    <a:prstGeom prst="rect">
+                      <a:avLst/>
+                    </a:prstGeom>
+                  </pic:spPr>
+                </pic:pic>
+              </a:graphicData>
+            </a:graphic>
+          </wp:inline>
+        </w:drawing>
+      </w:r>
+    </w:p>
+    <w:p/>
+    <w:p/>
+    <w:p/>
+    <w:p/>
+    <w:p/>
+    <w:p/>
+    <w:p/>
+    <w:p/>
+    <w:p/>
+    <w:p>
+      <w:r>
+        <w:lastRenderedPageBreak/>
+        <w:t xml:space="preserve">On retrouver les 100 images scrapers </w:t>
+      </w:r>
+    </w:p>
+    <w:p>
+      <w:r>
+        <w:drawing>
+          <wp:inline distT="0" distB="0" distL="0" distR="0" wp14:anchorId="142F82A7" wp14:editId="0C6F742F">
+            <wp:extent cx="5760720" cy="2194560"/>
+            <wp:effectExtent l="0" t="0" r="0" b="0"/>
+            <wp:docPr id="1382741638" name="Image 1"/>
+            <wp:cNvGraphicFramePr>
+              <a:graphicFrameLocks xmlns:a="http://schemas.openxmlformats.org/drawingml/2006/main" noChangeAspect="1"/>
+            </wp:cNvGraphicFramePr>
+            <a:graphic xmlns:a="http://schemas.openxmlformats.org/drawingml/2006/main">
+              <a:graphicData uri="http://schemas.openxmlformats.org/drawingml/2006/picture">
+                <pic:pic xmlns:pic="http://schemas.openxmlformats.org/drawingml/2006/picture">
+                  <pic:nvPicPr>
+                    <pic:cNvPr id="1382741638" name=""/>
+                    <pic:cNvPicPr/>
+                  </pic:nvPicPr>
+                  <pic:blipFill>
+                    <a:blip r:embed="rId9"/>
+                    <a:stretch>
+                      <a:fillRect/>
+                    </a:stretch>
+                  </pic:blipFill>
+                  <pic:spPr>
+                    <a:xfrm>
+                      <a:off x="0" y="0"/>
+                      <a:ext cx="5760720" cy="2194560"/>
+                    </a:xfrm>
+                    <a:prstGeom prst="rect">
+                      <a:avLst/>
+                    </a:prstGeom>
+                  </pic:spPr>
+                </pic:pic>
+              </a:graphicData>
+            </a:graphic>
+          </wp:inline>
+        </w:drawing>
       </w:r>
     </w:p>
     <w:sectPr>
@@ -1228,6 +1435,7 @@
   <w:style w:type="character" w:default="1" w:styleId="Policepardfaut">
     <w:name w:val="Default Paragraph Font"/>
     <w:uiPriority w:val="1"/>
+    <w:semiHidden/>
     <w:unhideWhenUsed/>
   </w:style>
   <w:style w:type="table" w:default="1" w:styleId="TableauNormal">

</xml_diff>